<commit_message>
finished content and topics
</commit_message>
<xml_diff>
--- a/Roadmap.docx
+++ b/Roadmap.docx
@@ -1286,21 +1286,6 @@
     <w:p>
       <w:pPr>
         <w:rPr>
-          <w:rFonts w:hint="cs"/>
-          <w:rtl/>
-        </w:rPr>
-      </w:pPr>
-      <w:r>
-        <w:rPr>
-          <w:rFonts w:hint="cs"/>
-          <w:rtl/>
-        </w:rPr>
-        <w:t>כניסה דרך מחשב רושם שגיאה בתהליך האימות.</w:t>
-      </w:r>
-    </w:p>
-    <w:p>
-      <w:pPr>
-        <w:rPr>
           <w:rtl/>
         </w:rPr>
       </w:pPr>
@@ -1740,10 +1725,13 @@
       <w:pPr>
         <w:pStyle w:val="ListParagraph"/>
         <w:ind w:left="1440"/>
-        <w:rPr>
-          <w:rtl/>
-        </w:rPr>
-      </w:pPr>
+      </w:pPr>
+      <w:r>
+        <w:tab/>
+      </w:r>
+      <w:r>
+        <w:tab/>
+      </w:r>
     </w:p>
     <w:p>
       <w:pPr>
@@ -1875,8 +1863,24 @@
           <w:rFonts w:hint="cs"/>
           <w:rtl/>
         </w:rPr>
+        <w:t>שעת התחלה שעת סיום</w:t>
+      </w:r>
+    </w:p>
+    <w:p>
+      <w:pPr>
+        <w:pStyle w:val="ListParagraph"/>
+        <w:numPr>
+          <w:ilvl w:val="0"/>
+          <w:numId w:val="7"/>
+        </w:numPr>
+      </w:pPr>
+      <w:r>
+        <w:rPr>
+          <w:rFonts w:hint="cs"/>
+          <w:rtl/>
+        </w:rPr>
         <w:lastRenderedPageBreak/>
-        <w:t>שעת התחלה שעת סיום</w:t>
+        <w:t xml:space="preserve">קהל יעד </w:t>
       </w:r>
     </w:p>
     <w:p>
@@ -1892,7 +1896,7 @@
           <w:rFonts w:hint="cs"/>
           <w:rtl/>
         </w:rPr>
-        <w:t xml:space="preserve">קהל יעד </w:t>
+        <w:t>פירוט על הפעולה</w:t>
       </w:r>
     </w:p>
     <w:p>
@@ -1908,7 +1912,7 @@
           <w:rFonts w:hint="cs"/>
           <w:rtl/>
         </w:rPr>
-        <w:t>פירוט על הפעולה</w:t>
+        <w:t xml:space="preserve">מערכים שהשתמשת </w:t>
       </w:r>
     </w:p>
     <w:p>
@@ -1924,7 +1928,7 @@
           <w:rFonts w:hint="cs"/>
           <w:rtl/>
         </w:rPr>
-        <w:t xml:space="preserve">מערכים שהשתמשת </w:t>
+        <w:t>נסיעות במסגרת הפעילות החזר נסיעות</w:t>
       </w:r>
     </w:p>
     <w:p>
@@ -1940,7 +1944,7 @@
           <w:rFonts w:hint="cs"/>
           <w:rtl/>
         </w:rPr>
-        <w:t>נסיעות במסגרת הפעילות החזר נסיעות</w:t>
+        <w:t>תאריך</w:t>
       </w:r>
     </w:p>
     <w:p>
@@ -1951,12 +1955,19 @@
           <w:numId w:val="7"/>
         </w:numPr>
       </w:pPr>
-      <w:r>
-        <w:rPr>
-          <w:rFonts w:hint="cs"/>
-          <w:rtl/>
-        </w:rPr>
-        <w:t>תאריך</w:t>
+    </w:p>
+    <w:p>
+      <w:pPr>
+        <w:rPr>
+          <w:rtl/>
+        </w:rPr>
+      </w:pPr>
+      <w:r>
+        <w:rPr>
+          <w:rFonts w:hint="cs"/>
+          <w:rtl/>
+        </w:rPr>
+        <w:t xml:space="preserve">הוצאות : </w:t>
       </w:r>
     </w:p>
     <w:p>
@@ -1967,19 +1978,33 @@
           <w:numId w:val="7"/>
         </w:numPr>
       </w:pPr>
-    </w:p>
-    <w:p>
-      <w:pPr>
-        <w:rPr>
-          <w:rtl/>
-        </w:rPr>
-      </w:pPr>
-      <w:r>
-        <w:rPr>
-          <w:rFonts w:hint="cs"/>
-          <w:rtl/>
-        </w:rPr>
-        <w:t xml:space="preserve">הוצאות : </w:t>
+      <w:r>
+        <w:rPr>
+          <w:rFonts w:hint="cs"/>
+          <w:rtl/>
+        </w:rPr>
+        <w:t>להוריד לגמרי את הפיצ'ר הזה</w:t>
+      </w:r>
+    </w:p>
+    <w:p>
+      <w:pPr>
+        <w:rPr>
+          <w:rtl/>
+        </w:rPr>
+      </w:pPr>
+    </w:p>
+    <w:p>
+      <w:pPr>
+        <w:rPr>
+          <w:rtl/>
+        </w:rPr>
+      </w:pPr>
+      <w:r>
+        <w:rPr>
+          <w:rFonts w:hint="cs"/>
+          <w:rtl/>
+        </w:rPr>
+        <w:t xml:space="preserve">ניהול משתמשים : </w:t>
       </w:r>
     </w:p>
     <w:p>
@@ -1995,87 +2020,16 @@
           <w:rFonts w:hint="cs"/>
           <w:rtl/>
         </w:rPr>
-        <w:t>להוסיף בהוצאה ממתין לאישור</w:t>
-      </w:r>
-    </w:p>
-    <w:p>
-      <w:pPr>
-        <w:pStyle w:val="ListParagraph"/>
-        <w:numPr>
-          <w:ilvl w:val="0"/>
-          <w:numId w:val="7"/>
-        </w:numPr>
-      </w:pPr>
-      <w:r>
-        <w:rPr>
-          <w:rFonts w:hint="cs"/>
-          <w:rtl/>
-        </w:rPr>
-        <w:t>מצד המאשרים :</w:t>
-      </w:r>
-      <w:r>
-        <w:t xml:space="preserve"> </w:t>
-      </w:r>
-      <w:r>
-        <w:rPr>
-          <w:rFonts w:hint="cs"/>
-          <w:rtl/>
-        </w:rPr>
-        <w:t>אופציה לאשר ולהעביר</w:t>
-      </w:r>
-    </w:p>
-    <w:p>
-      <w:pPr>
-        <w:rPr>
-          <w:rtl/>
-        </w:rPr>
-      </w:pPr>
-    </w:p>
-    <w:p>
-      <w:pPr>
-        <w:rPr>
-          <w:rtl/>
-        </w:rPr>
-      </w:pPr>
-      <w:r>
-        <w:rPr>
-          <w:rFonts w:hint="cs"/>
-          <w:rtl/>
-        </w:rPr>
-        <w:t xml:space="preserve">ניהול משתמשים : </w:t>
-      </w:r>
-    </w:p>
-    <w:p>
-      <w:pPr>
-        <w:pStyle w:val="ListParagraph"/>
-        <w:numPr>
-          <w:ilvl w:val="0"/>
-          <w:numId w:val="7"/>
-        </w:numPr>
-      </w:pPr>
-      <w:r>
-        <w:rPr>
-          <w:rFonts w:hint="cs"/>
-          <w:rtl/>
-        </w:rPr>
         <w:t xml:space="preserve">לתת מערכים </w:t>
       </w:r>
     </w:p>
     <w:p>
       <w:pPr>
         <w:rPr>
-          <w:rtl/>
-        </w:rPr>
-      </w:pPr>
-      <w:r>
-        <w:rPr>
-          <w:rFonts w:hint="cs"/>
-          <w:rtl/>
-        </w:rPr>
-        <w:t>מנהלי סניפים : דיווחי הוצאות</w:t>
-      </w:r>
-    </w:p>
-    <w:p>
+          <w:rFonts w:hint="cs"/>
+          <w:rtl/>
+        </w:rPr>
+      </w:pPr>
       <w:r>
         <w:rPr>
           <w:rFonts w:hint="cs"/>

</xml_diff>